<commit_message>
Changes to .docx for keeping track of steps
</commit_message>
<xml_diff>
--- a/Patterns/State/State Lab.docx
+++ b/Patterns/State/State Lab.docx
@@ -103,8 +103,6 @@
         </w:rPr>
         <w:t>Goals:</w:t>
       </w:r>
-      <w:bookmarkStart w:id="0" w:name="_GoBack"/>
-      <w:bookmarkEnd w:id="0"/>
     </w:p>
     <w:p>
       <w:pPr>
@@ -1237,22 +1235,16 @@
           <w:rFonts w:ascii="Times New Roman" w:eastAsia="Times New Roman" w:hAnsi="Times New Roman" w:cs="Times New Roman"/>
           <w:sz w:val="24"/>
           <w:szCs w:val="24"/>
-        </w:rPr>
-        <w:t>To the new console app (with your last name) a</w:t>
-      </w:r>
-      <w:r>
-        <w:rPr>
-          <w:rFonts w:ascii="Times New Roman" w:eastAsia="Times New Roman" w:hAnsi="Times New Roman" w:cs="Times New Roman"/>
-          <w:sz w:val="24"/>
-          <w:szCs w:val="24"/>
-        </w:rPr>
-        <w:t xml:space="preserve">dd </w:t>
-      </w:r>
-      <w:r>
-        <w:rPr>
-          <w:rFonts w:ascii="Times New Roman" w:eastAsia="Times New Roman" w:hAnsi="Times New Roman" w:cs="Times New Roman"/>
-          <w:sz w:val="24"/>
-          <w:szCs w:val="24"/>
+          <w:highlight w:val="green"/>
+        </w:rPr>
+        <w:t xml:space="preserve">To the new console app (with your last name) add </w:t>
+      </w:r>
+      <w:r>
+        <w:rPr>
+          <w:rFonts w:ascii="Times New Roman" w:eastAsia="Times New Roman" w:hAnsi="Times New Roman" w:cs="Times New Roman"/>
+          <w:sz w:val="24"/>
+          <w:szCs w:val="24"/>
+          <w:highlight w:val="green"/>
         </w:rPr>
         <w:t xml:space="preserve">a </w:t>
       </w:r>
@@ -1261,6 +1253,7 @@
           <w:rFonts w:ascii="Times New Roman" w:eastAsia="Times New Roman" w:hAnsi="Times New Roman" w:cs="Times New Roman"/>
           <w:sz w:val="24"/>
           <w:szCs w:val="24"/>
+          <w:highlight w:val="green"/>
         </w:rPr>
         <w:t>class library named “</w:t>
       </w:r>
@@ -1272,6 +1265,7 @@
           <w:i/>
           <w:sz w:val="24"/>
           <w:szCs w:val="24"/>
+          <w:highlight w:val="green"/>
         </w:rPr>
         <w:t>StateLabBankAccoun</w:t>
       </w:r>
@@ -1280,6 +1274,7 @@
           <w:rFonts w:ascii="Times New Roman" w:eastAsia="Times New Roman" w:hAnsi="Times New Roman" w:cs="Times New Roman"/>
           <w:sz w:val="24"/>
           <w:szCs w:val="24"/>
+          <w:highlight w:val="green"/>
         </w:rPr>
         <w:t>t</w:t>
       </w:r>
@@ -1289,6 +1284,7 @@
           <w:rFonts w:ascii="Times New Roman" w:eastAsia="Times New Roman" w:hAnsi="Times New Roman" w:cs="Times New Roman"/>
           <w:sz w:val="24"/>
           <w:szCs w:val="24"/>
+          <w:highlight w:val="green"/>
         </w:rPr>
         <w:t xml:space="preserve">.” Perform the following steps in your </w:t>
       </w:r>
@@ -1300,6 +1296,7 @@
           <w:i/>
           <w:sz w:val="24"/>
           <w:szCs w:val="24"/>
+          <w:highlight w:val="green"/>
         </w:rPr>
         <w:t>StateLabBankAccoun</w:t>
       </w:r>
@@ -1308,6 +1305,7 @@
           <w:rFonts w:ascii="Times New Roman" w:eastAsia="Times New Roman" w:hAnsi="Times New Roman" w:cs="Times New Roman"/>
           <w:sz w:val="24"/>
           <w:szCs w:val="24"/>
+          <w:highlight w:val="green"/>
         </w:rPr>
         <w:t>t</w:t>
       </w:r>
@@ -1317,6 +1315,7 @@
           <w:rFonts w:ascii="Times New Roman" w:eastAsia="Times New Roman" w:hAnsi="Times New Roman" w:cs="Times New Roman"/>
           <w:sz w:val="24"/>
           <w:szCs w:val="24"/>
+          <w:highlight w:val="green"/>
         </w:rPr>
         <w:t xml:space="preserve"> </w:t>
       </w:r>
@@ -1326,6 +1325,7 @@
           <w:rFonts w:ascii="Times New Roman" w:eastAsia="Times New Roman" w:hAnsi="Times New Roman" w:cs="Times New Roman"/>
           <w:sz w:val="24"/>
           <w:szCs w:val="24"/>
+          <w:highlight w:val="green"/>
         </w:rPr>
         <w:t>dll</w:t>
       </w:r>
@@ -1335,6 +1335,7 @@
           <w:rFonts w:ascii="Times New Roman" w:eastAsia="Times New Roman" w:hAnsi="Times New Roman" w:cs="Times New Roman"/>
           <w:sz w:val="24"/>
           <w:szCs w:val="24"/>
+          <w:highlight w:val="green"/>
         </w:rPr>
         <w:t>.</w:t>
       </w:r>
@@ -1367,13 +1368,23 @@
           <w:sz w:val="24"/>
           <w:szCs w:val="24"/>
         </w:rPr>
-        <w:t xml:space="preserve"> Add a </w:t>
-      </w:r>
-      <w:r>
-        <w:rPr>
-          <w:rFonts w:ascii="Times New Roman" w:eastAsia="Times New Roman" w:hAnsi="Times New Roman" w:cs="Times New Roman"/>
-          <w:sz w:val="24"/>
-          <w:szCs w:val="24"/>
+        <w:t xml:space="preserve"> </w:t>
+      </w:r>
+      <w:r>
+        <w:rPr>
+          <w:rFonts w:ascii="Times New Roman" w:eastAsia="Times New Roman" w:hAnsi="Times New Roman" w:cs="Times New Roman"/>
+          <w:sz w:val="24"/>
+          <w:szCs w:val="24"/>
+          <w:highlight w:val="green"/>
+        </w:rPr>
+        <w:t xml:space="preserve">Add a </w:t>
+      </w:r>
+      <w:r>
+        <w:rPr>
+          <w:rFonts w:ascii="Times New Roman" w:eastAsia="Times New Roman" w:hAnsi="Times New Roman" w:cs="Times New Roman"/>
+          <w:sz w:val="24"/>
+          <w:szCs w:val="24"/>
+          <w:highlight w:val="green"/>
         </w:rPr>
         <w:t>file named “</w:t>
       </w:r>
@@ -1383,6 +1394,7 @@
           <w:rFonts w:ascii="Times New Roman" w:eastAsia="Times New Roman" w:hAnsi="Times New Roman" w:cs="Times New Roman"/>
           <w:sz w:val="24"/>
           <w:szCs w:val="24"/>
+          <w:highlight w:val="green"/>
         </w:rPr>
         <w:t>StateBankAccount</w:t>
       </w:r>
@@ -1392,32 +1404,18 @@
           <w:rFonts w:ascii="Times New Roman" w:eastAsia="Times New Roman" w:hAnsi="Times New Roman" w:cs="Times New Roman"/>
           <w:sz w:val="24"/>
           <w:szCs w:val="24"/>
-        </w:rPr>
-        <w:t>.” Create</w:t>
-      </w:r>
-      <w:r>
-        <w:rPr>
-          <w:rFonts w:ascii="Times New Roman" w:eastAsia="Times New Roman" w:hAnsi="Times New Roman" w:cs="Times New Roman"/>
-          <w:sz w:val="24"/>
-          <w:szCs w:val="24"/>
-        </w:rPr>
-        <w:t xml:space="preserve"> </w:t>
-      </w:r>
-      <w:r>
-        <w:rPr>
-          <w:rFonts w:ascii="Times New Roman" w:eastAsia="Times New Roman" w:hAnsi="Times New Roman" w:cs="Times New Roman"/>
-          <w:sz w:val="24"/>
-          <w:szCs w:val="24"/>
-        </w:rPr>
-        <w:t xml:space="preserve">a </w:t>
-      </w:r>
-      <w:r>
-        <w:rPr>
-          <w:rFonts w:ascii="Times New Roman" w:eastAsia="Times New Roman" w:hAnsi="Times New Roman" w:cs="Times New Roman"/>
-          <w:sz w:val="24"/>
-          <w:szCs w:val="24"/>
-        </w:rPr>
-        <w:t xml:space="preserve">partial </w:t>
+          <w:highlight w:val="green"/>
+        </w:rPr>
+        <w:t xml:space="preserve">.” Create </w:t>
+      </w:r>
+      <w:r>
+        <w:rPr>
+          <w:rFonts w:ascii="Times New Roman" w:eastAsia="Times New Roman" w:hAnsi="Times New Roman" w:cs="Times New Roman"/>
+          <w:sz w:val="24"/>
+          <w:szCs w:val="24"/>
+          <w:highlight w:val="green"/>
+        </w:rPr>
+        <w:t xml:space="preserve">a partial </w:t>
       </w:r>
       <w:proofErr w:type="spellStart"/>
       <w:r>
@@ -1425,6 +1423,7 @@
           <w:rFonts w:ascii="Times New Roman" w:eastAsia="Times New Roman" w:hAnsi="Times New Roman" w:cs="Times New Roman"/>
           <w:sz w:val="24"/>
           <w:szCs w:val="24"/>
+          <w:highlight w:val="green"/>
         </w:rPr>
         <w:t>StateBankAccount</w:t>
       </w:r>
@@ -1434,6 +1433,7 @@
           <w:rFonts w:ascii="Times New Roman" w:eastAsia="Times New Roman" w:hAnsi="Times New Roman" w:cs="Times New Roman"/>
           <w:sz w:val="24"/>
           <w:szCs w:val="24"/>
+          <w:highlight w:val="green"/>
         </w:rPr>
         <w:t xml:space="preserve"> class that will replace the </w:t>
       </w:r>
@@ -1443,6 +1443,7 @@
           <w:rFonts w:ascii="Times New Roman" w:eastAsia="Times New Roman" w:hAnsi="Times New Roman" w:cs="Times New Roman"/>
           <w:sz w:val="24"/>
           <w:szCs w:val="24"/>
+          <w:highlight w:val="green"/>
         </w:rPr>
         <w:t>BankAccount</w:t>
       </w:r>
@@ -1452,32 +1453,9 @@
           <w:rFonts w:ascii="Times New Roman" w:eastAsia="Times New Roman" w:hAnsi="Times New Roman" w:cs="Times New Roman"/>
           <w:sz w:val="24"/>
           <w:szCs w:val="24"/>
-        </w:rPr>
-        <w:t xml:space="preserve"> class</w:t>
-      </w:r>
-      <w:r>
-        <w:rPr>
-          <w:rFonts w:ascii="Times New Roman" w:eastAsia="Times New Roman" w:hAnsi="Times New Roman" w:cs="Times New Roman"/>
-          <w:sz w:val="24"/>
-          <w:szCs w:val="24"/>
-        </w:rPr>
-        <w:t xml:space="preserve"> of the starter code</w:t>
-      </w:r>
-      <w:r>
-        <w:rPr>
-          <w:rFonts w:ascii="Times New Roman" w:eastAsia="Times New Roman" w:hAnsi="Times New Roman" w:cs="Times New Roman"/>
-          <w:sz w:val="24"/>
-          <w:szCs w:val="24"/>
-        </w:rPr>
-        <w:t>. It should have th</w:t>
-      </w:r>
-      <w:r>
-        <w:rPr>
-          <w:rFonts w:ascii="Times New Roman" w:eastAsia="Times New Roman" w:hAnsi="Times New Roman" w:cs="Times New Roman"/>
-          <w:sz w:val="24"/>
-          <w:szCs w:val="24"/>
-        </w:rPr>
-        <w:t xml:space="preserve">e same public methods as the </w:t>
+          <w:highlight w:val="green"/>
+        </w:rPr>
+        <w:t xml:space="preserve"> class of the starter code. It should have the same public methods as the </w:t>
       </w:r>
       <w:proofErr w:type="spellStart"/>
       <w:r>
@@ -1485,16 +1463,9 @@
           <w:rFonts w:ascii="Times New Roman" w:eastAsia="Times New Roman" w:hAnsi="Times New Roman" w:cs="Times New Roman"/>
           <w:sz w:val="24"/>
           <w:szCs w:val="24"/>
-        </w:rPr>
-        <w:t>Ban</w:t>
-      </w:r>
-      <w:r>
-        <w:rPr>
-          <w:rFonts w:ascii="Times New Roman" w:eastAsia="Times New Roman" w:hAnsi="Times New Roman" w:cs="Times New Roman"/>
-          <w:sz w:val="24"/>
-          <w:szCs w:val="24"/>
-        </w:rPr>
-        <w:t>kAccount</w:t>
+          <w:highlight w:val="green"/>
+        </w:rPr>
+        <w:t>BankAccount</w:t>
       </w:r>
       <w:proofErr w:type="spellEnd"/>
       <w:r>
@@ -1502,6 +1473,7 @@
           <w:rFonts w:ascii="Times New Roman" w:eastAsia="Times New Roman" w:hAnsi="Times New Roman" w:cs="Times New Roman"/>
           <w:sz w:val="24"/>
           <w:szCs w:val="24"/>
+          <w:highlight w:val="green"/>
         </w:rPr>
         <w:t xml:space="preserve"> class.</w:t>
       </w:r>
@@ -1541,6 +1513,7 @@
           <w:rFonts w:ascii="Times New Roman" w:eastAsia="Times New Roman" w:hAnsi="Times New Roman" w:cs="Times New Roman"/>
           <w:sz w:val="24"/>
           <w:szCs w:val="24"/>
+          <w:highlight w:val="green"/>
         </w:rPr>
         <w:t xml:space="preserve">Also, in this class </w:t>
       </w:r>
@@ -1549,6 +1522,7 @@
           <w:rFonts w:ascii="Times New Roman" w:eastAsia="Times New Roman" w:hAnsi="Times New Roman" w:cs="Times New Roman"/>
           <w:sz w:val="24"/>
           <w:szCs w:val="24"/>
+          <w:highlight w:val="green"/>
         </w:rPr>
         <w:t>declare</w:t>
       </w:r>
@@ -1557,6 +1531,7 @@
           <w:rFonts w:ascii="Times New Roman" w:eastAsia="Times New Roman" w:hAnsi="Times New Roman" w:cs="Times New Roman"/>
           <w:sz w:val="24"/>
           <w:szCs w:val="24"/>
+          <w:highlight w:val="green"/>
         </w:rPr>
         <w:t xml:space="preserve"> private data members of type </w:t>
       </w:r>
@@ -1566,6 +1541,7 @@
           <w:rFonts w:ascii="Times New Roman" w:eastAsia="Times New Roman" w:hAnsi="Times New Roman" w:cs="Times New Roman"/>
           <w:sz w:val="24"/>
           <w:szCs w:val="24"/>
+          <w:highlight w:val="green"/>
         </w:rPr>
         <w:t>AbstractAccountState</w:t>
       </w:r>
@@ -1575,6 +1551,7 @@
           <w:rFonts w:ascii="Times New Roman" w:eastAsia="Times New Roman" w:hAnsi="Times New Roman" w:cs="Times New Roman"/>
           <w:sz w:val="24"/>
           <w:szCs w:val="24"/>
+          <w:highlight w:val="green"/>
         </w:rPr>
         <w:t xml:space="preserve"> for each of the states you will implement later. Name the variables </w:t>
       </w:r>
@@ -1583,6 +1560,7 @@
           <w:rFonts w:ascii="Times New Roman" w:eastAsia="Times New Roman" w:hAnsi="Times New Roman" w:cs="Times New Roman"/>
           <w:sz w:val="24"/>
           <w:szCs w:val="24"/>
+          <w:highlight w:val="green"/>
         </w:rPr>
         <w:t xml:space="preserve">very similar to </w:t>
       </w:r>
@@ -1591,6 +1569,7 @@
           <w:rFonts w:ascii="Times New Roman" w:eastAsia="Times New Roman" w:hAnsi="Times New Roman" w:cs="Times New Roman"/>
           <w:sz w:val="24"/>
           <w:szCs w:val="24"/>
+          <w:highlight w:val="green"/>
         </w:rPr>
         <w:t>names on the state diagram</w:t>
       </w:r>
@@ -1599,6 +1578,7 @@
           <w:rFonts w:ascii="Times New Roman" w:eastAsia="Times New Roman" w:hAnsi="Times New Roman" w:cs="Times New Roman"/>
           <w:sz w:val="24"/>
           <w:szCs w:val="24"/>
+          <w:highlight w:val="green"/>
         </w:rPr>
         <w:t xml:space="preserve">. For example: </w:t>
       </w:r>
@@ -1608,6 +1588,7 @@
           <w:rFonts w:ascii="Times New Roman" w:eastAsia="Times New Roman" w:hAnsi="Times New Roman" w:cs="Times New Roman"/>
           <w:sz w:val="24"/>
           <w:szCs w:val="24"/>
+          <w:highlight w:val="green"/>
         </w:rPr>
         <w:t>Abstract</w:t>
       </w:r>
@@ -1616,6 +1597,7 @@
           <w:rFonts w:ascii="Times New Roman" w:eastAsia="Times New Roman" w:hAnsi="Times New Roman" w:cs="Times New Roman"/>
           <w:sz w:val="24"/>
           <w:szCs w:val="24"/>
+          <w:highlight w:val="green"/>
         </w:rPr>
         <w:t>AccountState</w:t>
       </w:r>
@@ -1625,6 +1607,7 @@
           <w:rFonts w:ascii="Times New Roman" w:eastAsia="Times New Roman" w:hAnsi="Times New Roman" w:cs="Times New Roman"/>
           <w:sz w:val="24"/>
           <w:szCs w:val="24"/>
+          <w:highlight w:val="green"/>
         </w:rPr>
         <w:t xml:space="preserve"> </w:t>
       </w:r>
@@ -1634,6 +1617,7 @@
           <w:rFonts w:ascii="Times New Roman" w:eastAsia="Times New Roman" w:hAnsi="Times New Roman" w:cs="Times New Roman"/>
           <w:sz w:val="24"/>
           <w:szCs w:val="24"/>
+          <w:highlight w:val="green"/>
         </w:rPr>
         <w:t>c</w:t>
       </w:r>
@@ -1642,6 +1626,7 @@
           <w:rFonts w:ascii="Times New Roman" w:eastAsia="Times New Roman" w:hAnsi="Times New Roman" w:cs="Times New Roman"/>
           <w:sz w:val="24"/>
           <w:szCs w:val="24"/>
+          <w:highlight w:val="green"/>
         </w:rPr>
         <w:t>onfirmingIdentity</w:t>
       </w:r>
@@ -1650,6 +1635,7 @@
           <w:rFonts w:ascii="Times New Roman" w:eastAsia="Times New Roman" w:hAnsi="Times New Roman" w:cs="Times New Roman"/>
           <w:sz w:val="24"/>
           <w:szCs w:val="24"/>
+          <w:highlight w:val="green"/>
         </w:rPr>
         <w:t>State</w:t>
       </w:r>
@@ -1659,6 +1645,7 @@
           <w:rFonts w:ascii="Times New Roman" w:eastAsia="Times New Roman" w:hAnsi="Times New Roman" w:cs="Times New Roman"/>
           <w:sz w:val="24"/>
           <w:szCs w:val="24"/>
+          <w:highlight w:val="green"/>
         </w:rPr>
         <w:t>.</w:t>
       </w:r>
@@ -1667,6 +1654,7 @@
           <w:rFonts w:ascii="Times New Roman" w:eastAsia="Times New Roman" w:hAnsi="Times New Roman" w:cs="Times New Roman"/>
           <w:sz w:val="24"/>
           <w:szCs w:val="24"/>
+          <w:highlight w:val="green"/>
         </w:rPr>
         <w:t xml:space="preserve"> </w:t>
       </w:r>
@@ -1675,6 +1663,7 @@
           <w:rFonts w:ascii="Times New Roman" w:eastAsia="Times New Roman" w:hAnsi="Times New Roman" w:cs="Times New Roman"/>
           <w:sz w:val="24"/>
           <w:szCs w:val="24"/>
+          <w:highlight w:val="green"/>
         </w:rPr>
         <w:t xml:space="preserve"> Note: the code will not compile at this time since we have not implemented </w:t>
       </w:r>
@@ -1684,6 +1673,7 @@
           <w:rFonts w:ascii="Times New Roman" w:eastAsia="Times New Roman" w:hAnsi="Times New Roman" w:cs="Times New Roman"/>
           <w:sz w:val="24"/>
           <w:szCs w:val="24"/>
+          <w:highlight w:val="green"/>
         </w:rPr>
         <w:t>AbstractAccountState</w:t>
       </w:r>
@@ -1693,6 +1683,7 @@
           <w:rFonts w:ascii="Times New Roman" w:eastAsia="Times New Roman" w:hAnsi="Times New Roman" w:cs="Times New Roman"/>
           <w:sz w:val="24"/>
           <w:szCs w:val="24"/>
+          <w:highlight w:val="green"/>
         </w:rPr>
         <w:t xml:space="preserve"> or any of the other state types.</w:t>
       </w:r>
@@ -1724,6 +1715,7 @@
           <w:rFonts w:ascii="Times New Roman" w:eastAsia="Times New Roman" w:hAnsi="Times New Roman" w:cs="Times New Roman"/>
           <w:sz w:val="24"/>
           <w:szCs w:val="24"/>
+          <w:highlight w:val="green"/>
         </w:rPr>
         <w:lastRenderedPageBreak/>
         <w:t xml:space="preserve">Lastly, add a </w:t>
@@ -1733,6 +1725,7 @@
           <w:rFonts w:ascii="Times New Roman" w:eastAsia="Times New Roman" w:hAnsi="Times New Roman" w:cs="Times New Roman"/>
           <w:sz w:val="24"/>
           <w:szCs w:val="24"/>
+          <w:highlight w:val="green"/>
         </w:rPr>
         <w:t xml:space="preserve">private </w:t>
       </w:r>
@@ -1743,6 +1736,7 @@
           <w:rFonts w:ascii="Times New Roman" w:eastAsia="Times New Roman" w:hAnsi="Times New Roman" w:cs="Times New Roman"/>
           <w:sz w:val="24"/>
           <w:szCs w:val="24"/>
+          <w:highlight w:val="green"/>
         </w:rPr>
         <w:t>AbstractAccountState</w:t>
       </w:r>
@@ -1752,6 +1746,7 @@
           <w:rFonts w:ascii="Times New Roman" w:eastAsia="Times New Roman" w:hAnsi="Times New Roman" w:cs="Times New Roman"/>
           <w:sz w:val="24"/>
           <w:szCs w:val="24"/>
+          <w:highlight w:val="green"/>
         </w:rPr>
         <w:t xml:space="preserve">  </w:t>
       </w:r>
@@ -1760,6 +1755,7 @@
           <w:rFonts w:ascii="Times New Roman" w:eastAsia="Times New Roman" w:hAnsi="Times New Roman" w:cs="Times New Roman"/>
           <w:sz w:val="24"/>
           <w:szCs w:val="24"/>
+          <w:highlight w:val="green"/>
         </w:rPr>
         <w:t>variable</w:t>
       </w:r>
@@ -1769,6 +1765,7 @@
           <w:rFonts w:ascii="Times New Roman" w:eastAsia="Times New Roman" w:hAnsi="Times New Roman" w:cs="Times New Roman"/>
           <w:sz w:val="24"/>
           <w:szCs w:val="24"/>
+          <w:highlight w:val="green"/>
         </w:rPr>
         <w:t xml:space="preserve"> named “state” that will track the current state and a </w:t>
       </w:r>
@@ -1777,6 +1774,7 @@
           <w:rFonts w:ascii="Times New Roman" w:eastAsia="Times New Roman" w:hAnsi="Times New Roman" w:cs="Times New Roman"/>
           <w:sz w:val="24"/>
           <w:szCs w:val="24"/>
+          <w:highlight w:val="green"/>
         </w:rPr>
         <w:t xml:space="preserve">private </w:t>
       </w:r>
@@ -1785,8 +1783,17 @@
           <w:rFonts w:ascii="Times New Roman" w:eastAsia="Times New Roman" w:hAnsi="Times New Roman" w:cs="Times New Roman"/>
           <w:sz w:val="24"/>
           <w:szCs w:val="24"/>
-        </w:rPr>
-        <w:t xml:space="preserve">variable of type double named “balance.” </w:t>
+          <w:highlight w:val="green"/>
+        </w:rPr>
+        <w:t>variable of type double named “balance.”</w:t>
+      </w:r>
+      <w:r>
+        <w:rPr>
+          <w:rFonts w:ascii="Times New Roman" w:eastAsia="Times New Roman" w:hAnsi="Times New Roman" w:cs="Times New Roman"/>
+          <w:sz w:val="24"/>
+          <w:szCs w:val="24"/>
+        </w:rPr>
+        <w:t xml:space="preserve"> </w:t>
       </w:r>
       <w:r>
         <w:rPr>
@@ -1816,6 +1823,7 @@
           <w:rFonts w:ascii="Times New Roman" w:eastAsia="Times New Roman" w:hAnsi="Times New Roman" w:cs="Times New Roman"/>
           <w:sz w:val="24"/>
           <w:szCs w:val="24"/>
+          <w:highlight w:val="green"/>
         </w:rPr>
         <w:t xml:space="preserve">Implement a </w:t>
       </w:r>
@@ -1825,6 +1833,7 @@
           <w:rFonts w:ascii="Times New Roman" w:eastAsia="Times New Roman" w:hAnsi="Times New Roman" w:cs="Times New Roman"/>
           <w:sz w:val="24"/>
           <w:szCs w:val="24"/>
+          <w:highlight w:val="green"/>
         </w:rPr>
         <w:t>StateBankAccount</w:t>
       </w:r>
@@ -1834,6 +1843,7 @@
           <w:rFonts w:ascii="Times New Roman" w:eastAsia="Times New Roman" w:hAnsi="Times New Roman" w:cs="Times New Roman"/>
           <w:sz w:val="24"/>
           <w:szCs w:val="24"/>
+          <w:highlight w:val="green"/>
         </w:rPr>
         <w:t xml:space="preserve"> </w:t>
       </w:r>
@@ -1843,6 +1853,7 @@
           <w:rFonts w:ascii="Times New Roman" w:eastAsia="Times New Roman" w:hAnsi="Times New Roman" w:cs="Times New Roman"/>
           <w:sz w:val="24"/>
           <w:szCs w:val="24"/>
+          <w:highlight w:val="green"/>
         </w:rPr>
         <w:t>c’tor</w:t>
       </w:r>
@@ -1852,6 +1863,7 @@
           <w:rFonts w:ascii="Times New Roman" w:eastAsia="Times New Roman" w:hAnsi="Times New Roman" w:cs="Times New Roman"/>
           <w:sz w:val="24"/>
           <w:szCs w:val="24"/>
+          <w:highlight w:val="green"/>
         </w:rPr>
         <w:t xml:space="preserve"> that instantiates each of the state diagram variables</w:t>
       </w:r>
@@ -1861,13 +1873,23 @@
           <w:sz w:val="24"/>
           <w:szCs w:val="24"/>
         </w:rPr>
-        <w:t xml:space="preserve"> declared in step 2</w:t>
-      </w:r>
-      <w:r>
-        <w:rPr>
-          <w:rFonts w:ascii="Times New Roman" w:eastAsia="Times New Roman" w:hAnsi="Times New Roman" w:cs="Times New Roman"/>
-          <w:sz w:val="24"/>
-          <w:szCs w:val="24"/>
+        <w:t xml:space="preserve"> </w:t>
+      </w:r>
+      <w:r>
+        <w:rPr>
+          <w:rFonts w:ascii="Times New Roman" w:eastAsia="Times New Roman" w:hAnsi="Times New Roman" w:cs="Times New Roman"/>
+          <w:sz w:val="24"/>
+          <w:szCs w:val="24"/>
+          <w:highlight w:val="green"/>
+        </w:rPr>
+        <w:t>declared in step 2</w:t>
+      </w:r>
+      <w:r>
+        <w:rPr>
+          <w:rFonts w:ascii="Times New Roman" w:eastAsia="Times New Roman" w:hAnsi="Times New Roman" w:cs="Times New Roman"/>
+          <w:sz w:val="24"/>
+          <w:szCs w:val="24"/>
+          <w:highlight w:val="green"/>
         </w:rPr>
         <w:t xml:space="preserve"> passing in a reference to the </w:t>
       </w:r>
@@ -1877,6 +1899,7 @@
           <w:rFonts w:ascii="Times New Roman" w:eastAsia="Times New Roman" w:hAnsi="Times New Roman" w:cs="Times New Roman"/>
           <w:sz w:val="24"/>
           <w:szCs w:val="24"/>
+          <w:highlight w:val="green"/>
         </w:rPr>
         <w:t>StateBankAccount</w:t>
       </w:r>
@@ -1886,6 +1909,7 @@
           <w:rFonts w:ascii="Times New Roman" w:eastAsia="Times New Roman" w:hAnsi="Times New Roman" w:cs="Times New Roman"/>
           <w:sz w:val="24"/>
           <w:szCs w:val="24"/>
+          <w:highlight w:val="green"/>
         </w:rPr>
         <w:t xml:space="preserve"> as a </w:t>
       </w:r>
@@ -1895,6 +1919,7 @@
           <w:rFonts w:ascii="Times New Roman" w:eastAsia="Times New Roman" w:hAnsi="Times New Roman" w:cs="Times New Roman"/>
           <w:sz w:val="24"/>
           <w:szCs w:val="24"/>
+          <w:highlight w:val="green"/>
         </w:rPr>
         <w:t>c’tor</w:t>
       </w:r>
@@ -1904,8 +1929,26 @@
           <w:rFonts w:ascii="Times New Roman" w:eastAsia="Times New Roman" w:hAnsi="Times New Roman" w:cs="Times New Roman"/>
           <w:sz w:val="24"/>
           <w:szCs w:val="24"/>
-        </w:rPr>
-        <w:t xml:space="preserve"> parameter. Set the “state’ variable equal to the </w:t>
+          <w:highlight w:val="green"/>
+        </w:rPr>
+        <w:t xml:space="preserve"> parameter.</w:t>
+      </w:r>
+      <w:r>
+        <w:rPr>
+          <w:rFonts w:ascii="Times New Roman" w:eastAsia="Times New Roman" w:hAnsi="Times New Roman" w:cs="Times New Roman"/>
+          <w:sz w:val="24"/>
+          <w:szCs w:val="24"/>
+        </w:rPr>
+        <w:t xml:space="preserve"> </w:t>
+      </w:r>
+      <w:r>
+        <w:rPr>
+          <w:rFonts w:ascii="Times New Roman" w:eastAsia="Times New Roman" w:hAnsi="Times New Roman" w:cs="Times New Roman"/>
+          <w:sz w:val="24"/>
+          <w:szCs w:val="24"/>
+          <w:highlight w:val="green"/>
+        </w:rPr>
+        <w:t xml:space="preserve">Set the “state’ variable equal to the </w:t>
       </w:r>
       <w:proofErr w:type="spellStart"/>
       <w:r>
@@ -1913,6 +1956,7 @@
           <w:rFonts w:ascii="Times New Roman" w:eastAsia="Times New Roman" w:hAnsi="Times New Roman" w:cs="Times New Roman"/>
           <w:sz w:val="24"/>
           <w:szCs w:val="24"/>
+          <w:highlight w:val="green"/>
         </w:rPr>
         <w:t>C</w:t>
       </w:r>
@@ -1921,6 +1965,7 @@
           <w:rFonts w:ascii="Times New Roman" w:eastAsia="Times New Roman" w:hAnsi="Times New Roman" w:cs="Times New Roman"/>
           <w:sz w:val="24"/>
           <w:szCs w:val="24"/>
+          <w:highlight w:val="green"/>
         </w:rPr>
         <w:t>onfirmingIdentify</w:t>
       </w:r>
@@ -1930,6 +1975,7 @@
           <w:rFonts w:ascii="Times New Roman" w:eastAsia="Times New Roman" w:hAnsi="Times New Roman" w:cs="Times New Roman"/>
           <w:sz w:val="24"/>
           <w:szCs w:val="24"/>
+          <w:highlight w:val="green"/>
         </w:rPr>
         <w:t xml:space="preserve"> state and initialize “balance” to 0;</w:t>
       </w:r>
@@ -1954,13 +2000,15 @@
           <w:rFonts w:ascii="Courier New" w:eastAsia="Times New Roman" w:hAnsi="Courier New" w:cs="Courier New"/>
           <w:sz w:val="24"/>
           <w:szCs w:val="24"/>
-        </w:rPr>
-      </w:pPr>
-      <w:r>
-        <w:rPr>
-          <w:rFonts w:ascii="Times New Roman" w:eastAsia="Times New Roman" w:hAnsi="Times New Roman" w:cs="Times New Roman"/>
-          <w:sz w:val="24"/>
-          <w:szCs w:val="24"/>
+          <w:highlight w:val="green"/>
+        </w:rPr>
+      </w:pPr>
+      <w:r>
+        <w:rPr>
+          <w:rFonts w:ascii="Times New Roman" w:eastAsia="Times New Roman" w:hAnsi="Times New Roman" w:cs="Times New Roman"/>
+          <w:sz w:val="24"/>
+          <w:szCs w:val="24"/>
+          <w:highlight w:val="green"/>
         </w:rPr>
         <w:t xml:space="preserve">Rework all the public methods of the new </w:t>
       </w:r>
@@ -1970,6 +2018,7 @@
           <w:rFonts w:ascii="Times New Roman" w:eastAsia="Times New Roman" w:hAnsi="Times New Roman" w:cs="Times New Roman"/>
           <w:sz w:val="24"/>
           <w:szCs w:val="24"/>
+          <w:highlight w:val="green"/>
         </w:rPr>
         <w:t>StateBankAccount</w:t>
       </w:r>
@@ -1979,6 +2028,7 @@
           <w:rFonts w:ascii="Times New Roman" w:eastAsia="Times New Roman" w:hAnsi="Times New Roman" w:cs="Times New Roman"/>
           <w:sz w:val="24"/>
           <w:szCs w:val="24"/>
+          <w:highlight w:val="green"/>
         </w:rPr>
         <w:t xml:space="preserve"> class so they delegate calls to the current state</w:t>
       </w:r>
@@ -1987,6 +2037,7 @@
           <w:rFonts w:ascii="Times New Roman" w:eastAsia="Times New Roman" w:hAnsi="Times New Roman" w:cs="Times New Roman"/>
           <w:sz w:val="24"/>
           <w:szCs w:val="24"/>
+          <w:highlight w:val="green"/>
         </w:rPr>
         <w:t xml:space="preserve"> passing the appropriate parameters when necessary</w:t>
       </w:r>
@@ -1995,6 +2046,7 @@
           <w:rFonts w:ascii="Times New Roman" w:eastAsia="Times New Roman" w:hAnsi="Times New Roman" w:cs="Times New Roman"/>
           <w:sz w:val="24"/>
           <w:szCs w:val="24"/>
+          <w:highlight w:val="green"/>
         </w:rPr>
         <w:t>.</w:t>
       </w:r>
@@ -2003,6 +2055,7 @@
           <w:rFonts w:ascii="Times New Roman" w:eastAsia="Times New Roman" w:hAnsi="Times New Roman" w:cs="Times New Roman"/>
           <w:sz w:val="24"/>
           <w:szCs w:val="24"/>
+          <w:highlight w:val="green"/>
         </w:rPr>
         <w:t xml:space="preserve"> For example: </w:t>
       </w:r>
@@ -2012,6 +2065,7 @@
           <w:rFonts w:ascii="Times New Roman" w:eastAsia="Times New Roman" w:hAnsi="Times New Roman" w:cs="Times New Roman"/>
           <w:sz w:val="24"/>
           <w:szCs w:val="24"/>
+          <w:highlight w:val="green"/>
         </w:rPr>
         <w:t>state.IndentityConfirmed</w:t>
       </w:r>
@@ -2021,6 +2075,7 @@
           <w:rFonts w:ascii="Times New Roman" w:eastAsia="Times New Roman" w:hAnsi="Times New Roman" w:cs="Times New Roman"/>
           <w:sz w:val="24"/>
           <w:szCs w:val="24"/>
+          <w:highlight w:val="green"/>
         </w:rPr>
         <w:t>(pin);</w:t>
       </w:r>
@@ -2029,6 +2084,7 @@
           <w:rFonts w:ascii="Times New Roman" w:eastAsia="Times New Roman" w:hAnsi="Times New Roman" w:cs="Times New Roman"/>
           <w:sz w:val="24"/>
           <w:szCs w:val="24"/>
+          <w:highlight w:val="green"/>
         </w:rPr>
         <w:br/>
       </w:r>
@@ -2103,25 +2159,23 @@
           <w:sz w:val="24"/>
           <w:szCs w:val="24"/>
         </w:rPr>
-        <w:t xml:space="preserve"> These methods implement the </w:t>
-      </w:r>
-      <w:proofErr w:type="gramStart"/>
-      <w:r>
-        <w:rPr>
-          <w:rFonts w:ascii="Times New Roman" w:eastAsia="Times New Roman" w:hAnsi="Times New Roman" w:cs="Times New Roman"/>
-          <w:sz w:val="24"/>
-          <w:szCs w:val="24"/>
-        </w:rPr>
-        <w:t>console  and</w:t>
-      </w:r>
-      <w:proofErr w:type="gramEnd"/>
-      <w:r>
-        <w:rPr>
-          <w:rFonts w:ascii="Times New Roman" w:eastAsia="Times New Roman" w:hAnsi="Times New Roman" w:cs="Times New Roman"/>
-          <w:sz w:val="24"/>
-          <w:szCs w:val="24"/>
-        </w:rPr>
-        <w:t xml:space="preserve"> message box outputs.</w:t>
+        <w:t xml:space="preserve"> These</w:t>
+      </w:r>
+      <w:r>
+        <w:rPr>
+          <w:rFonts w:ascii="Times New Roman" w:eastAsia="Times New Roman" w:hAnsi="Times New Roman" w:cs="Times New Roman"/>
+          <w:sz w:val="24"/>
+          <w:szCs w:val="24"/>
+        </w:rPr>
+        <w:t xml:space="preserve"> methods implement the console </w:t>
+      </w:r>
+      <w:r>
+        <w:rPr>
+          <w:rFonts w:ascii="Times New Roman" w:eastAsia="Times New Roman" w:hAnsi="Times New Roman" w:cs="Times New Roman"/>
+          <w:sz w:val="24"/>
+          <w:szCs w:val="24"/>
+        </w:rPr>
+        <w:t>and message box outputs.</w:t>
       </w:r>
       <w:r>
         <w:rPr>
@@ -2151,22 +2205,16 @@
           <w:rFonts w:ascii="Times New Roman" w:eastAsia="Times New Roman" w:hAnsi="Times New Roman" w:cs="Times New Roman"/>
           <w:sz w:val="24"/>
           <w:szCs w:val="24"/>
-        </w:rPr>
-        <w:t>Add</w:t>
-      </w:r>
-      <w:r>
-        <w:rPr>
-          <w:rFonts w:ascii="Times New Roman" w:eastAsia="Times New Roman" w:hAnsi="Times New Roman" w:cs="Times New Roman"/>
-          <w:sz w:val="24"/>
-          <w:szCs w:val="24"/>
-        </w:rPr>
-        <w:t xml:space="preserve"> an abstract base state class that implements all the public methods of the </w:t>
-      </w:r>
-      <w:r>
-        <w:rPr>
-          <w:rFonts w:ascii="Times New Roman" w:eastAsia="Times New Roman" w:hAnsi="Times New Roman" w:cs="Times New Roman"/>
-          <w:sz w:val="24"/>
-          <w:szCs w:val="24"/>
+          <w:highlight w:val="green"/>
+        </w:rPr>
+        <w:t xml:space="preserve">Add an abstract base state class that implements all the public methods of the </w:t>
+      </w:r>
+      <w:r>
+        <w:rPr>
+          <w:rFonts w:ascii="Times New Roman" w:eastAsia="Times New Roman" w:hAnsi="Times New Roman" w:cs="Times New Roman"/>
+          <w:sz w:val="24"/>
+          <w:szCs w:val="24"/>
+          <w:highlight w:val="green"/>
         </w:rPr>
         <w:t xml:space="preserve">new </w:t>
       </w:r>
@@ -2176,6 +2224,7 @@
           <w:rFonts w:ascii="Times New Roman" w:eastAsia="Times New Roman" w:hAnsi="Times New Roman" w:cs="Times New Roman"/>
           <w:sz w:val="24"/>
           <w:szCs w:val="24"/>
+          <w:highlight w:val="green"/>
         </w:rPr>
         <w:t>StateBankAccount</w:t>
       </w:r>
@@ -2185,6 +2234,7 @@
           <w:rFonts w:ascii="Times New Roman" w:eastAsia="Times New Roman" w:hAnsi="Times New Roman" w:cs="Times New Roman"/>
           <w:sz w:val="24"/>
           <w:szCs w:val="24"/>
+          <w:highlight w:val="green"/>
         </w:rPr>
         <w:t xml:space="preserve"> class (call it </w:t>
       </w:r>
@@ -2194,16 +2244,9 @@
           <w:rFonts w:ascii="Times New Roman" w:eastAsia="Times New Roman" w:hAnsi="Times New Roman" w:cs="Times New Roman"/>
           <w:sz w:val="24"/>
           <w:szCs w:val="24"/>
-        </w:rPr>
-        <w:t>Abstract</w:t>
-      </w:r>
-      <w:r>
-        <w:rPr>
-          <w:rFonts w:ascii="Times New Roman" w:eastAsia="Times New Roman" w:hAnsi="Times New Roman" w:cs="Times New Roman"/>
-          <w:sz w:val="24"/>
-          <w:szCs w:val="24"/>
-        </w:rPr>
-        <w:t>AccountState</w:t>
+          <w:highlight w:val="green"/>
+        </w:rPr>
+        <w:t>AbstractAccountState</w:t>
       </w:r>
       <w:proofErr w:type="spellEnd"/>
       <w:r>
@@ -2211,6 +2254,7 @@
           <w:rFonts w:ascii="Times New Roman" w:eastAsia="Times New Roman" w:hAnsi="Times New Roman" w:cs="Times New Roman"/>
           <w:sz w:val="24"/>
           <w:szCs w:val="24"/>
+          <w:highlight w:val="green"/>
         </w:rPr>
         <w:t xml:space="preserve">) and throws an exception if not implemented by the concrete state classes. </w:t>
       </w:r>
@@ -2219,6 +2263,7 @@
           <w:rFonts w:ascii="Times New Roman" w:eastAsia="Times New Roman" w:hAnsi="Times New Roman" w:cs="Times New Roman"/>
           <w:sz w:val="24"/>
           <w:szCs w:val="24"/>
+          <w:highlight w:val="green"/>
         </w:rPr>
         <w:t xml:space="preserve">These methods need to be pure virtual so they can be </w:t>
       </w:r>
@@ -2228,6 +2273,7 @@
           <w:rFonts w:ascii="Times New Roman" w:eastAsia="Times New Roman" w:hAnsi="Times New Roman" w:cs="Times New Roman"/>
           <w:sz w:val="24"/>
           <w:szCs w:val="24"/>
+          <w:highlight w:val="green"/>
         </w:rPr>
         <w:t>overriden</w:t>
       </w:r>
@@ -2237,6 +2283,7 @@
           <w:rFonts w:ascii="Times New Roman" w:eastAsia="Times New Roman" w:hAnsi="Times New Roman" w:cs="Times New Roman"/>
           <w:sz w:val="24"/>
           <w:szCs w:val="24"/>
+          <w:highlight w:val="green"/>
         </w:rPr>
         <w:t xml:space="preserve">. </w:t>
       </w:r>
@@ -2245,6 +2292,7 @@
           <w:rFonts w:ascii="Times New Roman" w:eastAsia="Times New Roman" w:hAnsi="Times New Roman" w:cs="Times New Roman"/>
           <w:sz w:val="24"/>
           <w:szCs w:val="24"/>
+          <w:highlight w:val="green"/>
         </w:rPr>
         <w:t xml:space="preserve">This simplifies the </w:t>
       </w:r>
@@ -2253,6 +2301,7 @@
           <w:rFonts w:ascii="Times New Roman" w:eastAsia="Times New Roman" w:hAnsi="Times New Roman" w:cs="Times New Roman"/>
           <w:sz w:val="24"/>
           <w:szCs w:val="24"/>
+          <w:highlight w:val="green"/>
         </w:rPr>
         <w:t xml:space="preserve">error </w:t>
       </w:r>
@@ -2261,6 +2310,7 @@
           <w:rFonts w:ascii="Times New Roman" w:eastAsia="Times New Roman" w:hAnsi="Times New Roman" w:cs="Times New Roman"/>
           <w:sz w:val="24"/>
           <w:szCs w:val="24"/>
+          <w:highlight w:val="green"/>
         </w:rPr>
         <w:t>logic in the concrete state classes.</w:t>
       </w:r>
@@ -2293,6 +2343,7 @@
           <w:rFonts w:ascii="Times New Roman" w:eastAsia="Times New Roman" w:hAnsi="Times New Roman" w:cs="Times New Roman"/>
           <w:sz w:val="24"/>
           <w:szCs w:val="24"/>
+          <w:highlight w:val="green"/>
         </w:rPr>
         <w:t xml:space="preserve">The </w:t>
       </w:r>
@@ -2302,16 +2353,9 @@
           <w:rFonts w:ascii="Times New Roman" w:eastAsia="Times New Roman" w:hAnsi="Times New Roman" w:cs="Times New Roman"/>
           <w:sz w:val="24"/>
           <w:szCs w:val="24"/>
-        </w:rPr>
-        <w:t>Abstract</w:t>
-      </w:r>
-      <w:r>
-        <w:rPr>
-          <w:rFonts w:ascii="Times New Roman" w:eastAsia="Times New Roman" w:hAnsi="Times New Roman" w:cs="Times New Roman"/>
-          <w:sz w:val="24"/>
-          <w:szCs w:val="24"/>
-        </w:rPr>
-        <w:t>AccountState</w:t>
+          <w:highlight w:val="green"/>
+        </w:rPr>
+        <w:t>AbstractAccountState</w:t>
       </w:r>
       <w:proofErr w:type="spellEnd"/>
       <w:r>
@@ -2319,6 +2363,7 @@
           <w:rFonts w:ascii="Times New Roman" w:eastAsia="Times New Roman" w:hAnsi="Times New Roman" w:cs="Times New Roman"/>
           <w:sz w:val="24"/>
           <w:szCs w:val="24"/>
+          <w:highlight w:val="green"/>
         </w:rPr>
         <w:t xml:space="preserve"> base class needs to have a protected field to hold a reference to the </w:t>
       </w:r>
@@ -2328,6 +2373,7 @@
           <w:rFonts w:ascii="Times New Roman" w:eastAsia="Times New Roman" w:hAnsi="Times New Roman" w:cs="Times New Roman"/>
           <w:sz w:val="24"/>
           <w:szCs w:val="24"/>
+          <w:highlight w:val="green"/>
         </w:rPr>
         <w:t>StateBankAccount</w:t>
       </w:r>
@@ -2337,6 +2383,7 @@
           <w:rFonts w:ascii="Times New Roman" w:eastAsia="Times New Roman" w:hAnsi="Times New Roman" w:cs="Times New Roman"/>
           <w:sz w:val="24"/>
           <w:szCs w:val="24"/>
+          <w:highlight w:val="green"/>
         </w:rPr>
         <w:t xml:space="preserve"> </w:t>
       </w:r>
@@ -2345,6 +2392,7 @@
           <w:rFonts w:ascii="Times New Roman" w:eastAsia="Times New Roman" w:hAnsi="Times New Roman" w:cs="Times New Roman"/>
           <w:sz w:val="24"/>
           <w:szCs w:val="24"/>
+          <w:highlight w:val="green"/>
         </w:rPr>
         <w:t>instance—the constructor initializes this field.</w:t>
       </w:r>
@@ -2376,6 +2424,7 @@
           <w:rFonts w:ascii="Times New Roman" w:eastAsia="Times New Roman" w:hAnsi="Times New Roman" w:cs="Times New Roman"/>
           <w:sz w:val="24"/>
           <w:szCs w:val="24"/>
+          <w:highlight w:val="green"/>
         </w:rPr>
         <w:t xml:space="preserve">Add a new file—name it </w:t>
       </w:r>
@@ -2385,6 +2434,7 @@
           <w:rFonts w:ascii="Times New Roman" w:eastAsia="Times New Roman" w:hAnsi="Times New Roman" w:cs="Times New Roman"/>
           <w:sz w:val="24"/>
           <w:szCs w:val="24"/>
+          <w:highlight w:val="green"/>
         </w:rPr>
         <w:t>BankAccountStates</w:t>
       </w:r>
@@ -2394,6 +2444,7 @@
           <w:rFonts w:ascii="Times New Roman" w:eastAsia="Times New Roman" w:hAnsi="Times New Roman" w:cs="Times New Roman"/>
           <w:sz w:val="24"/>
           <w:szCs w:val="24"/>
+          <w:highlight w:val="green"/>
         </w:rPr>
         <w:t xml:space="preserve">. </w:t>
       </w:r>
@@ -2402,14 +2453,33 @@
           <w:rFonts w:ascii="Times New Roman" w:eastAsia="Times New Roman" w:hAnsi="Times New Roman" w:cs="Times New Roman"/>
           <w:sz w:val="24"/>
           <w:szCs w:val="24"/>
-        </w:rPr>
-        <w:t>Rename the default class to</w:t>
-      </w:r>
-      <w:r>
-        <w:rPr>
-          <w:rFonts w:ascii="Times New Roman" w:eastAsia="Times New Roman" w:hAnsi="Times New Roman" w:cs="Times New Roman"/>
-          <w:sz w:val="24"/>
-          <w:szCs w:val="24"/>
+          <w:highlight w:val="green"/>
+        </w:rPr>
+        <w:t>Rename</w:t>
+      </w:r>
+      <w:r>
+        <w:rPr>
+          <w:rFonts w:ascii="Times New Roman" w:eastAsia="Times New Roman" w:hAnsi="Times New Roman" w:cs="Times New Roman"/>
+          <w:sz w:val="24"/>
+          <w:szCs w:val="24"/>
+        </w:rPr>
+        <w:t xml:space="preserve"> </w:t>
+      </w:r>
+      <w:r>
+        <w:rPr>
+          <w:rFonts w:ascii="Times New Roman" w:eastAsia="Times New Roman" w:hAnsi="Times New Roman" w:cs="Times New Roman"/>
+          <w:sz w:val="24"/>
+          <w:szCs w:val="24"/>
+          <w:highlight w:val="green"/>
+        </w:rPr>
+        <w:t>the default class to</w:t>
+      </w:r>
+      <w:r>
+        <w:rPr>
+          <w:rFonts w:ascii="Times New Roman" w:eastAsia="Times New Roman" w:hAnsi="Times New Roman" w:cs="Times New Roman"/>
+          <w:sz w:val="24"/>
+          <w:szCs w:val="24"/>
+          <w:highlight w:val="green"/>
         </w:rPr>
         <w:t xml:space="preserve"> a partial </w:t>
       </w:r>
@@ -2419,6 +2489,7 @@
           <w:rFonts w:ascii="Times New Roman" w:eastAsia="Times New Roman" w:hAnsi="Times New Roman" w:cs="Times New Roman"/>
           <w:sz w:val="24"/>
           <w:szCs w:val="24"/>
+          <w:highlight w:val="green"/>
         </w:rPr>
         <w:t>StateBankAccount</w:t>
       </w:r>
@@ -2428,6 +2499,7 @@
           <w:rFonts w:ascii="Times New Roman" w:eastAsia="Times New Roman" w:hAnsi="Times New Roman" w:cs="Times New Roman"/>
           <w:sz w:val="24"/>
           <w:szCs w:val="24"/>
+          <w:highlight w:val="green"/>
         </w:rPr>
         <w:t xml:space="preserve"> class (</w:t>
       </w:r>
@@ -2436,6 +2508,7 @@
           <w:rFonts w:ascii="Times New Roman" w:eastAsia="Times New Roman" w:hAnsi="Times New Roman" w:cs="Times New Roman"/>
           <w:sz w:val="24"/>
           <w:szCs w:val="24"/>
+          <w:highlight w:val="green"/>
         </w:rPr>
         <w:t>this</w:t>
       </w:r>
@@ -2444,6 +2517,7 @@
           <w:rFonts w:ascii="Times New Roman" w:eastAsia="Times New Roman" w:hAnsi="Times New Roman" w:cs="Times New Roman"/>
           <w:sz w:val="24"/>
           <w:szCs w:val="24"/>
+          <w:highlight w:val="green"/>
         </w:rPr>
         <w:t xml:space="preserve"> will </w:t>
       </w:r>
@@ -2452,6 +2526,7 @@
           <w:rFonts w:ascii="Times New Roman" w:eastAsia="Times New Roman" w:hAnsi="Times New Roman" w:cs="Times New Roman"/>
           <w:sz w:val="24"/>
           <w:szCs w:val="24"/>
+          <w:highlight w:val="green"/>
         </w:rPr>
         <w:t>insert</w:t>
       </w:r>
@@ -2460,6 +2535,7 @@
           <w:rFonts w:ascii="Times New Roman" w:eastAsia="Times New Roman" w:hAnsi="Times New Roman" w:cs="Times New Roman"/>
           <w:sz w:val="24"/>
           <w:szCs w:val="24"/>
+          <w:highlight w:val="green"/>
         </w:rPr>
         <w:t xml:space="preserve"> the state classes inside the </w:t>
       </w:r>
@@ -2469,6 +2545,7 @@
           <w:rFonts w:ascii="Times New Roman" w:eastAsia="Times New Roman" w:hAnsi="Times New Roman" w:cs="Times New Roman"/>
           <w:sz w:val="24"/>
           <w:szCs w:val="24"/>
+          <w:highlight w:val="green"/>
         </w:rPr>
         <w:t>StateBankAccount</w:t>
       </w:r>
@@ -2478,6 +2555,7 @@
           <w:rFonts w:ascii="Times New Roman" w:eastAsia="Times New Roman" w:hAnsi="Times New Roman" w:cs="Times New Roman"/>
           <w:sz w:val="24"/>
           <w:szCs w:val="24"/>
+          <w:highlight w:val="green"/>
         </w:rPr>
         <w:t xml:space="preserve"> class).</w:t>
       </w:r>
@@ -2517,6 +2595,7 @@
           <w:rFonts w:ascii="Times New Roman" w:eastAsia="Times New Roman" w:hAnsi="Times New Roman" w:cs="Times New Roman"/>
           <w:sz w:val="24"/>
           <w:szCs w:val="24"/>
+          <w:highlight w:val="green"/>
         </w:rPr>
         <w:t xml:space="preserve">Inside the partial </w:t>
       </w:r>
@@ -2526,6 +2605,7 @@
           <w:rFonts w:ascii="Times New Roman" w:eastAsia="Times New Roman" w:hAnsi="Times New Roman" w:cs="Times New Roman"/>
           <w:sz w:val="24"/>
           <w:szCs w:val="24"/>
+          <w:highlight w:val="green"/>
         </w:rPr>
         <w:t>StateBankAccount</w:t>
       </w:r>
@@ -2535,16 +2615,9 @@
           <w:rFonts w:ascii="Times New Roman" w:eastAsia="Times New Roman" w:hAnsi="Times New Roman" w:cs="Times New Roman"/>
           <w:sz w:val="24"/>
           <w:szCs w:val="24"/>
-        </w:rPr>
-        <w:t xml:space="preserve"> class, create</w:t>
-      </w:r>
-      <w:r>
-        <w:rPr>
-          <w:rFonts w:ascii="Times New Roman" w:eastAsia="Times New Roman" w:hAnsi="Times New Roman" w:cs="Times New Roman"/>
-          <w:sz w:val="24"/>
-          <w:szCs w:val="24"/>
-        </w:rPr>
-        <w:t xml:space="preserve"> classes to represent each state of the old </w:t>
+          <w:highlight w:val="green"/>
+        </w:rPr>
+        <w:t xml:space="preserve"> class, create classes to represent each state of the old </w:t>
       </w:r>
       <w:proofErr w:type="spellStart"/>
       <w:proofErr w:type="gramStart"/>
@@ -2553,6 +2626,7 @@
           <w:rFonts w:ascii="Times New Roman" w:eastAsia="Times New Roman" w:hAnsi="Times New Roman" w:cs="Times New Roman"/>
           <w:sz w:val="24"/>
           <w:szCs w:val="24"/>
+          <w:highlight w:val="green"/>
         </w:rPr>
         <w:t>BankAccount</w:t>
       </w:r>
@@ -2562,6 +2636,7 @@
           <w:rFonts w:ascii="Times New Roman" w:eastAsia="Times New Roman" w:hAnsi="Times New Roman" w:cs="Times New Roman"/>
           <w:sz w:val="24"/>
           <w:szCs w:val="24"/>
+          <w:highlight w:val="green"/>
         </w:rPr>
         <w:t xml:space="preserve">  </w:t>
       </w:r>
@@ -2571,6 +2646,7 @@
           <w:rFonts w:ascii="Times New Roman" w:eastAsia="Times New Roman" w:hAnsi="Times New Roman" w:cs="Times New Roman"/>
           <w:sz w:val="24"/>
           <w:szCs w:val="24"/>
+          <w:highlight w:val="green"/>
         </w:rPr>
         <w:t>enum</w:t>
       </w:r>
@@ -2581,24 +2657,9 @@
           <w:rFonts w:ascii="Times New Roman" w:eastAsia="Times New Roman" w:hAnsi="Times New Roman" w:cs="Times New Roman"/>
           <w:sz w:val="24"/>
           <w:szCs w:val="24"/>
-        </w:rPr>
-        <w:t xml:space="preserve"> and derive </w:t>
-      </w:r>
-      <w:r>
-        <w:rPr>
-          <w:rFonts w:ascii="Times New Roman" w:eastAsia="Times New Roman" w:hAnsi="Times New Roman" w:cs="Times New Roman"/>
-          <w:sz w:val="24"/>
-          <w:szCs w:val="24"/>
-        </w:rPr>
-        <w:t xml:space="preserve">them </w:t>
-      </w:r>
-      <w:r>
-        <w:rPr>
-          <w:rFonts w:ascii="Times New Roman" w:eastAsia="Times New Roman" w:hAnsi="Times New Roman" w:cs="Times New Roman"/>
-          <w:sz w:val="24"/>
-          <w:szCs w:val="24"/>
-        </w:rPr>
-        <w:t xml:space="preserve">from the </w:t>
+          <w:highlight w:val="green"/>
+        </w:rPr>
+        <w:t xml:space="preserve"> and derive them from the </w:t>
       </w:r>
       <w:proofErr w:type="spellStart"/>
       <w:r>
@@ -2606,6 +2667,7 @@
           <w:rFonts w:ascii="Times New Roman" w:eastAsia="Times New Roman" w:hAnsi="Times New Roman" w:cs="Times New Roman"/>
           <w:sz w:val="24"/>
           <w:szCs w:val="24"/>
+          <w:highlight w:val="green"/>
         </w:rPr>
         <w:t>AbstractAccountStates</w:t>
       </w:r>
@@ -2615,22 +2677,16 @@
           <w:rFonts w:ascii="Times New Roman" w:eastAsia="Times New Roman" w:hAnsi="Times New Roman" w:cs="Times New Roman"/>
           <w:sz w:val="24"/>
           <w:szCs w:val="24"/>
-        </w:rPr>
-        <w:t xml:space="preserve"> abstract class. </w:t>
-      </w:r>
-      <w:r>
-        <w:rPr>
-          <w:rFonts w:ascii="Times New Roman" w:eastAsia="Times New Roman" w:hAnsi="Times New Roman" w:cs="Times New Roman"/>
-          <w:sz w:val="24"/>
-          <w:szCs w:val="24"/>
-        </w:rPr>
-        <w:t xml:space="preserve">Note: This is important! </w:t>
-      </w:r>
-      <w:r>
-        <w:rPr>
-          <w:rFonts w:ascii="Times New Roman" w:eastAsia="Times New Roman" w:hAnsi="Times New Roman" w:cs="Times New Roman"/>
-          <w:sz w:val="24"/>
-          <w:szCs w:val="24"/>
+          <w:highlight w:val="green"/>
+        </w:rPr>
+        <w:t xml:space="preserve"> abstract class. Note: This is important! </w:t>
+      </w:r>
+      <w:r>
+        <w:rPr>
+          <w:rFonts w:ascii="Times New Roman" w:eastAsia="Times New Roman" w:hAnsi="Times New Roman" w:cs="Times New Roman"/>
+          <w:sz w:val="24"/>
+          <w:szCs w:val="24"/>
+          <w:highlight w:val="green"/>
         </w:rPr>
         <w:t xml:space="preserve">Your state class methods need to override the </w:t>
       </w:r>
@@ -2640,6 +2696,7 @@
           <w:rFonts w:ascii="Times New Roman" w:eastAsia="Times New Roman" w:hAnsi="Times New Roman" w:cs="Times New Roman"/>
           <w:sz w:val="24"/>
           <w:szCs w:val="24"/>
+          <w:highlight w:val="green"/>
         </w:rPr>
         <w:t>AbstractAccountState</w:t>
       </w:r>
@@ -2649,6 +2706,7 @@
           <w:rFonts w:ascii="Times New Roman" w:eastAsia="Times New Roman" w:hAnsi="Times New Roman" w:cs="Times New Roman"/>
           <w:sz w:val="24"/>
           <w:szCs w:val="24"/>
+          <w:highlight w:val="green"/>
         </w:rPr>
         <w:t xml:space="preserve"> methods as appropriate and</w:t>
       </w:r>
@@ -2657,6 +2715,7 @@
           <w:rFonts w:ascii="Times New Roman" w:eastAsia="Times New Roman" w:hAnsi="Times New Roman" w:cs="Times New Roman"/>
           <w:sz w:val="24"/>
           <w:szCs w:val="24"/>
+          <w:highlight w:val="green"/>
         </w:rPr>
         <w:t xml:space="preserve"> </w:t>
       </w:r>
@@ -2665,6 +2724,7 @@
           <w:rFonts w:ascii="Times New Roman" w:eastAsia="Times New Roman" w:hAnsi="Times New Roman" w:cs="Times New Roman"/>
           <w:sz w:val="24"/>
           <w:szCs w:val="24"/>
+          <w:highlight w:val="green"/>
           <w:u w:val="single"/>
         </w:rPr>
         <w:t>should only implement state logic</w:t>
@@ -2674,16 +2734,9 @@
           <w:rFonts w:ascii="Times New Roman" w:eastAsia="Times New Roman" w:hAnsi="Times New Roman" w:cs="Times New Roman"/>
           <w:sz w:val="24"/>
           <w:szCs w:val="24"/>
-        </w:rPr>
-        <w:t xml:space="preserve">. In other words, there </w:t>
-      </w:r>
-      <w:r>
-        <w:rPr>
-          <w:rFonts w:ascii="Times New Roman" w:eastAsia="Times New Roman" w:hAnsi="Times New Roman" w:cs="Times New Roman"/>
-          <w:sz w:val="24"/>
-          <w:szCs w:val="24"/>
-        </w:rPr>
-        <w:t xml:space="preserve">should not be any </w:t>
+          <w:highlight w:val="green"/>
+        </w:rPr>
+        <w:t xml:space="preserve">. In other words, there should not be any </w:t>
       </w:r>
       <w:proofErr w:type="spellStart"/>
       <w:r>
@@ -2691,16 +2744,9 @@
           <w:rFonts w:ascii="Times New Roman" w:eastAsia="Times New Roman" w:hAnsi="Times New Roman" w:cs="Times New Roman"/>
           <w:sz w:val="24"/>
           <w:szCs w:val="24"/>
-        </w:rPr>
-        <w:t>Console.</w:t>
-      </w:r>
-      <w:r>
-        <w:rPr>
-          <w:rFonts w:ascii="Times New Roman" w:eastAsia="Times New Roman" w:hAnsi="Times New Roman" w:cs="Times New Roman"/>
-          <w:sz w:val="24"/>
-          <w:szCs w:val="24"/>
-        </w:rPr>
-        <w:t>WriteLine</w:t>
+          <w:highlight w:val="green"/>
+        </w:rPr>
+        <w:t>Console.WriteLine</w:t>
       </w:r>
       <w:proofErr w:type="spellEnd"/>
       <w:r>
@@ -2708,6 +2754,7 @@
           <w:rFonts w:ascii="Times New Roman" w:eastAsia="Times New Roman" w:hAnsi="Times New Roman" w:cs="Times New Roman"/>
           <w:sz w:val="24"/>
           <w:szCs w:val="24"/>
+          <w:highlight w:val="green"/>
         </w:rPr>
         <w:t xml:space="preserve"> statements </w:t>
       </w:r>
@@ -2716,6 +2763,7 @@
           <w:rFonts w:ascii="Times New Roman" w:eastAsia="Times New Roman" w:hAnsi="Times New Roman" w:cs="Times New Roman"/>
           <w:sz w:val="24"/>
           <w:szCs w:val="24"/>
+          <w:highlight w:val="green"/>
         </w:rPr>
         <w:t xml:space="preserve">or message boxes </w:t>
       </w:r>
@@ -2724,6 +2772,7 @@
           <w:rFonts w:ascii="Times New Roman" w:eastAsia="Times New Roman" w:hAnsi="Times New Roman" w:cs="Times New Roman"/>
           <w:sz w:val="24"/>
           <w:szCs w:val="24"/>
+          <w:highlight w:val="green"/>
         </w:rPr>
         <w:t xml:space="preserve">and use “if” statements </w:t>
       </w:r>
@@ -2733,6 +2782,7 @@
           <w:i/>
           <w:sz w:val="24"/>
           <w:szCs w:val="24"/>
+          <w:highlight w:val="green"/>
         </w:rPr>
         <w:t>only</w:t>
       </w:r>
@@ -2741,8 +2791,66 @@
           <w:rFonts w:ascii="Times New Roman" w:eastAsia="Times New Roman" w:hAnsi="Times New Roman" w:cs="Times New Roman"/>
           <w:sz w:val="24"/>
           <w:szCs w:val="24"/>
-        </w:rPr>
-        <w:t xml:space="preserve"> when needed for state change logic.</w:t>
+          <w:highlight w:val="green"/>
+        </w:rPr>
+        <w:t xml:space="preserve"> when needed for state change logic. All “accounting” logic should be handled by calling the </w:t>
+      </w:r>
+      <w:proofErr w:type="spellStart"/>
+      <w:r>
+        <w:rPr>
+          <w:rFonts w:ascii="Times New Roman" w:eastAsia="Times New Roman" w:hAnsi="Times New Roman" w:cs="Times New Roman"/>
+          <w:sz w:val="24"/>
+          <w:szCs w:val="24"/>
+          <w:highlight w:val="green"/>
+        </w:rPr>
+        <w:t>StateBankAccount</w:t>
+      </w:r>
+      <w:proofErr w:type="spellEnd"/>
+      <w:r>
+        <w:rPr>
+          <w:rFonts w:ascii="Times New Roman" w:eastAsia="Times New Roman" w:hAnsi="Times New Roman" w:cs="Times New Roman"/>
+          <w:sz w:val="24"/>
+          <w:szCs w:val="24"/>
+          <w:highlight w:val="green"/>
+        </w:rPr>
+        <w:t xml:space="preserve"> private</w:t>
+      </w:r>
+      <w:r>
+        <w:rPr>
+          <w:rFonts w:ascii="Times New Roman" w:eastAsia="Times New Roman" w:hAnsi="Times New Roman" w:cs="Times New Roman"/>
+          <w:sz w:val="24"/>
+          <w:szCs w:val="24"/>
+          <w:highlight w:val="green"/>
+        </w:rPr>
+        <w:t xml:space="preserve"> internal</w:t>
+      </w:r>
+      <w:r>
+        <w:rPr>
+          <w:rFonts w:ascii="Times New Roman" w:eastAsia="Times New Roman" w:hAnsi="Times New Roman" w:cs="Times New Roman"/>
+          <w:sz w:val="24"/>
+          <w:szCs w:val="24"/>
+          <w:highlight w:val="green"/>
+        </w:rPr>
+        <w:t xml:space="preserve"> methods</w:t>
+      </w:r>
+      <w:r>
+        <w:rPr>
+          <w:rFonts w:ascii="Times New Roman" w:eastAsia="Times New Roman" w:hAnsi="Times New Roman" w:cs="Times New Roman"/>
+          <w:vanish/>
+          <w:sz w:val="24"/>
+          <w:szCs w:val="24"/>
+          <w:highlight w:val="green"/>
+        </w:rPr>
+        <w:t>this.account = account;}</w:t>
+      </w:r>
+      <w:r>
+        <w:rPr>
+          <w:rFonts w:ascii="Times New Roman" w:eastAsia="Times New Roman" w:hAnsi="Times New Roman" w:cs="Times New Roman"/>
+          <w:sz w:val="24"/>
+          <w:szCs w:val="24"/>
+          <w:highlight w:val="green"/>
+        </w:rPr>
+        <w:t>.</w:t>
       </w:r>
       <w:r>
         <w:rPr>
@@ -2751,65 +2859,6 @@
           <w:szCs w:val="24"/>
         </w:rPr>
         <w:t xml:space="preserve"> </w:t>
-      </w:r>
-      <w:r>
-        <w:rPr>
-          <w:rFonts w:ascii="Times New Roman" w:eastAsia="Times New Roman" w:hAnsi="Times New Roman" w:cs="Times New Roman"/>
-          <w:sz w:val="24"/>
-          <w:szCs w:val="24"/>
-        </w:rPr>
-        <w:t xml:space="preserve">All “accounting” logic should be handled by calling the </w:t>
-      </w:r>
-      <w:proofErr w:type="spellStart"/>
-      <w:r>
-        <w:rPr>
-          <w:rFonts w:ascii="Times New Roman" w:eastAsia="Times New Roman" w:hAnsi="Times New Roman" w:cs="Times New Roman"/>
-          <w:sz w:val="24"/>
-          <w:szCs w:val="24"/>
-        </w:rPr>
-        <w:t>StateBankAccount</w:t>
-      </w:r>
-      <w:proofErr w:type="spellEnd"/>
-      <w:r>
-        <w:rPr>
-          <w:rFonts w:ascii="Times New Roman" w:eastAsia="Times New Roman" w:hAnsi="Times New Roman" w:cs="Times New Roman"/>
-          <w:sz w:val="24"/>
-          <w:szCs w:val="24"/>
-        </w:rPr>
-        <w:t xml:space="preserve"> private</w:t>
-      </w:r>
-      <w:r>
-        <w:rPr>
-          <w:rFonts w:ascii="Times New Roman" w:eastAsia="Times New Roman" w:hAnsi="Times New Roman" w:cs="Times New Roman"/>
-          <w:sz w:val="24"/>
-          <w:szCs w:val="24"/>
-        </w:rPr>
-        <w:t xml:space="preserve"> internal</w:t>
-      </w:r>
-      <w:r>
-        <w:rPr>
-          <w:rFonts w:ascii="Times New Roman" w:eastAsia="Times New Roman" w:hAnsi="Times New Roman" w:cs="Times New Roman"/>
-          <w:sz w:val="24"/>
-          <w:szCs w:val="24"/>
-        </w:rPr>
-        <w:t xml:space="preserve"> methods</w:t>
-      </w:r>
-      <w:r>
-        <w:rPr>
-          <w:rFonts w:ascii="Times New Roman" w:eastAsia="Times New Roman" w:hAnsi="Times New Roman" w:cs="Times New Roman"/>
-          <w:vanish/>
-          <w:sz w:val="24"/>
-          <w:szCs w:val="24"/>
-        </w:rPr>
-        <w:t>this.account = account;}</w:t>
-      </w:r>
-      <w:r>
-        <w:rPr>
-          <w:rFonts w:ascii="Times New Roman" w:eastAsia="Times New Roman" w:hAnsi="Times New Roman" w:cs="Times New Roman"/>
-          <w:sz w:val="24"/>
-          <w:szCs w:val="24"/>
-        </w:rPr>
-        <w:t xml:space="preserve">. </w:t>
       </w:r>
     </w:p>
     <w:p>
@@ -4187,6 +4236,8 @@
           <w:szCs w:val="24"/>
         </w:rPr>
       </w:pPr>
+      <w:bookmarkStart w:id="0" w:name="_GoBack"/>
+      <w:bookmarkEnd w:id="0"/>
     </w:p>
     <w:p>
       <w:pPr>

</xml_diff>